<commit_message>
Manual Adjustment & Another Bug fix
Theme button now shows as "Default" instead of "Theme"

Manual has been updated with more screenshots
</commit_message>
<xml_diff>
--- a/Manuals/Munene_Manual.docx
+++ b/Manuals/Munene_Manual.docx
@@ -12,7 +12,213 @@
     </w:p>
     <w:p>
       <w:r>
-        <w:t xml:space="preserve">The theme button located on the left hand side of the screen controls the colors of the currently active and inactive Tetris blocks in the game. Clicking this button will cycle between five different themes: Default Colors, Summer, Winter, Spring, Autumn. The player can cycle between these themes and choose the one they want based on their aesthetic preference. </w:t>
+        <w:t xml:space="preserve">The theme button located on the </w:t>
+      </w:r>
+      <w:proofErr w:type="gramStart"/>
+      <w:r>
+        <w:t>left hand</w:t>
+      </w:r>
+      <w:proofErr w:type="gramEnd"/>
+      <w:r>
+        <w:t xml:space="preserve"> side of the screen controls the colors of the currently active and inactive Tetris blocks in the game. Clicking this button will cycle between five different themes: Default, Summer, Winter, Spring,</w:t>
+      </w:r>
+      <w:r>
+        <w:t xml:space="preserve"> Fall</w:t>
+      </w:r>
+      <w:r>
+        <w:t xml:space="preserve">. </w:t>
+      </w:r>
+    </w:p>
+    <w:p>
+      <w:r>
+        <w:drawing>
+          <wp:inline distT="0" distB="0" distL="0" distR="0" wp14:anchorId="6E5D2DF1" wp14:editId="07B85AE2">
+            <wp:extent cx="1749929" cy="2347913"/>
+            <wp:effectExtent l="0" t="0" r="3175" b="0"/>
+            <wp:docPr id="226696807" name="Picture 1" descr="A screenshot of a game&#10;&#10;Description automatically generated"/>
+            <wp:cNvGraphicFramePr>
+              <a:graphicFrameLocks xmlns:a="http://schemas.openxmlformats.org/drawingml/2006/main" noChangeAspect="1"/>
+            </wp:cNvGraphicFramePr>
+            <a:graphic xmlns:a="http://schemas.openxmlformats.org/drawingml/2006/main">
+              <a:graphicData uri="http://schemas.openxmlformats.org/drawingml/2006/picture">
+                <pic:pic xmlns:pic="http://schemas.openxmlformats.org/drawingml/2006/picture">
+                  <pic:nvPicPr>
+                    <pic:cNvPr id="226696807" name="Picture 1" descr="A screenshot of a game&#10;&#10;Description automatically generated"/>
+                    <pic:cNvPicPr/>
+                  </pic:nvPicPr>
+                  <pic:blipFill>
+                    <a:blip r:embed="rId4"/>
+                    <a:stretch>
+                      <a:fillRect/>
+                    </a:stretch>
+                  </pic:blipFill>
+                  <pic:spPr>
+                    <a:xfrm>
+                      <a:off x="0" y="0"/>
+                      <a:ext cx="1767308" cy="2371231"/>
+                    </a:xfrm>
+                    <a:prstGeom prst="rect">
+                      <a:avLst/>
+                    </a:prstGeom>
+                  </pic:spPr>
+                </pic:pic>
+              </a:graphicData>
+            </a:graphic>
+          </wp:inline>
+        </w:drawing>
+      </w:r>
+      <w:r>
+        <w:drawing>
+          <wp:inline distT="0" distB="0" distL="0" distR="0" wp14:anchorId="48439E50" wp14:editId="677B2514">
+            <wp:extent cx="1746647" cy="2328863"/>
+            <wp:effectExtent l="0" t="0" r="6350" b="0"/>
+            <wp:docPr id="822106916" name="Picture 1" descr="A screenshot of a game&#10;&#10;Description automatically generated"/>
+            <wp:cNvGraphicFramePr>
+              <a:graphicFrameLocks xmlns:a="http://schemas.openxmlformats.org/drawingml/2006/main" noChangeAspect="1"/>
+            </wp:cNvGraphicFramePr>
+            <a:graphic xmlns:a="http://schemas.openxmlformats.org/drawingml/2006/main">
+              <a:graphicData uri="http://schemas.openxmlformats.org/drawingml/2006/picture">
+                <pic:pic xmlns:pic="http://schemas.openxmlformats.org/drawingml/2006/picture">
+                  <pic:nvPicPr>
+                    <pic:cNvPr id="822106916" name="Picture 1" descr="A screenshot of a game&#10;&#10;Description automatically generated"/>
+                    <pic:cNvPicPr/>
+                  </pic:nvPicPr>
+                  <pic:blipFill>
+                    <a:blip r:embed="rId5"/>
+                    <a:stretch>
+                      <a:fillRect/>
+                    </a:stretch>
+                  </pic:blipFill>
+                  <pic:spPr>
+                    <a:xfrm>
+                      <a:off x="0" y="0"/>
+                      <a:ext cx="1752416" cy="2336555"/>
+                    </a:xfrm>
+                    <a:prstGeom prst="rect">
+                      <a:avLst/>
+                    </a:prstGeom>
+                  </pic:spPr>
+                </pic:pic>
+              </a:graphicData>
+            </a:graphic>
+          </wp:inline>
+        </w:drawing>
+      </w:r>
+      <w:r>
+        <w:drawing>
+          <wp:inline distT="0" distB="0" distL="0" distR="0" wp14:anchorId="23A893BB" wp14:editId="689EBE14">
+            <wp:extent cx="1757334" cy="2324100"/>
+            <wp:effectExtent l="0" t="0" r="0" b="0"/>
+            <wp:docPr id="1926806844" name="Picture 1" descr="A screenshot of a game&#10;&#10;Description automatically generated"/>
+            <wp:cNvGraphicFramePr>
+              <a:graphicFrameLocks xmlns:a="http://schemas.openxmlformats.org/drawingml/2006/main" noChangeAspect="1"/>
+            </wp:cNvGraphicFramePr>
+            <a:graphic xmlns:a="http://schemas.openxmlformats.org/drawingml/2006/main">
+              <a:graphicData uri="http://schemas.openxmlformats.org/drawingml/2006/picture">
+                <pic:pic xmlns:pic="http://schemas.openxmlformats.org/drawingml/2006/picture">
+                  <pic:nvPicPr>
+                    <pic:cNvPr id="1926806844" name="Picture 1" descr="A screenshot of a game&#10;&#10;Description automatically generated"/>
+                    <pic:cNvPicPr/>
+                  </pic:nvPicPr>
+                  <pic:blipFill>
+                    <a:blip r:embed="rId6"/>
+                    <a:stretch>
+                      <a:fillRect/>
+                    </a:stretch>
+                  </pic:blipFill>
+                  <pic:spPr>
+                    <a:xfrm>
+                      <a:off x="0" y="0"/>
+                      <a:ext cx="1773061" cy="2344899"/>
+                    </a:xfrm>
+                    <a:prstGeom prst="rect">
+                      <a:avLst/>
+                    </a:prstGeom>
+                  </pic:spPr>
+                </pic:pic>
+              </a:graphicData>
+            </a:graphic>
+          </wp:inline>
+        </w:drawing>
+      </w:r>
+      <w:r>
+        <w:drawing>
+          <wp:inline distT="0" distB="0" distL="0" distR="0" wp14:anchorId="70CF86F5" wp14:editId="48F6C239">
+            <wp:extent cx="1795926" cy="2328863"/>
+            <wp:effectExtent l="0" t="0" r="0" b="0"/>
+            <wp:docPr id="1026281756" name="Picture 1" descr="A screenshot of a game&#10;&#10;Description automatically generated"/>
+            <wp:cNvGraphicFramePr>
+              <a:graphicFrameLocks xmlns:a="http://schemas.openxmlformats.org/drawingml/2006/main" noChangeAspect="1"/>
+            </wp:cNvGraphicFramePr>
+            <a:graphic xmlns:a="http://schemas.openxmlformats.org/drawingml/2006/main">
+              <a:graphicData uri="http://schemas.openxmlformats.org/drawingml/2006/picture">
+                <pic:pic xmlns:pic="http://schemas.openxmlformats.org/drawingml/2006/picture">
+                  <pic:nvPicPr>
+                    <pic:cNvPr id="1026281756" name="Picture 1" descr="A screenshot of a game&#10;&#10;Description automatically generated"/>
+                    <pic:cNvPicPr/>
+                  </pic:nvPicPr>
+                  <pic:blipFill>
+                    <a:blip r:embed="rId7"/>
+                    <a:stretch>
+                      <a:fillRect/>
+                    </a:stretch>
+                  </pic:blipFill>
+                  <pic:spPr>
+                    <a:xfrm>
+                      <a:off x="0" y="0"/>
+                      <a:ext cx="1814227" cy="2352594"/>
+                    </a:xfrm>
+                    <a:prstGeom prst="rect">
+                      <a:avLst/>
+                    </a:prstGeom>
+                  </pic:spPr>
+                </pic:pic>
+              </a:graphicData>
+            </a:graphic>
+          </wp:inline>
+        </w:drawing>
+      </w:r>
+      <w:r>
+        <w:drawing>
+          <wp:inline distT="0" distB="0" distL="0" distR="0" wp14:anchorId="5CB29F16" wp14:editId="12D4A3B7">
+            <wp:extent cx="1757363" cy="2338219"/>
+            <wp:effectExtent l="0" t="0" r="0" b="5080"/>
+            <wp:docPr id="346644571" name="Picture 1" descr="A screenshot of a game&#10;&#10;Description automatically generated"/>
+            <wp:cNvGraphicFramePr>
+              <a:graphicFrameLocks xmlns:a="http://schemas.openxmlformats.org/drawingml/2006/main" noChangeAspect="1"/>
+            </wp:cNvGraphicFramePr>
+            <a:graphic xmlns:a="http://schemas.openxmlformats.org/drawingml/2006/main">
+              <a:graphicData uri="http://schemas.openxmlformats.org/drawingml/2006/picture">
+                <pic:pic xmlns:pic="http://schemas.openxmlformats.org/drawingml/2006/picture">
+                  <pic:nvPicPr>
+                    <pic:cNvPr id="346644571" name="Picture 1" descr="A screenshot of a game&#10;&#10;Description automatically generated"/>
+                    <pic:cNvPicPr/>
+                  </pic:nvPicPr>
+                  <pic:blipFill>
+                    <a:blip r:embed="rId8"/>
+                    <a:stretch>
+                      <a:fillRect/>
+                    </a:stretch>
+                  </pic:blipFill>
+                  <pic:spPr>
+                    <a:xfrm>
+                      <a:off x="0" y="0"/>
+                      <a:ext cx="1769263" cy="2354052"/>
+                    </a:xfrm>
+                    <a:prstGeom prst="rect">
+                      <a:avLst/>
+                    </a:prstGeom>
+                  </pic:spPr>
+                </pic:pic>
+              </a:graphicData>
+            </a:graphic>
+          </wp:inline>
+        </w:drawing>
+      </w:r>
+    </w:p>
+    <w:p>
+      <w:r>
+        <w:t xml:space="preserve">The player can cycle between these themes and choose the one they want based on their aesthetic preference. </w:t>
       </w:r>
     </w:p>
     <w:p/>
@@ -27,6 +233,83 @@
     <w:p>
       <w:r>
         <w:t xml:space="preserve">The dark mode button is located above the Tetris block themes button. Pressing this will simply toggle the game between dark/light mode. The player can choose which mode they want based on their aesthetic preference. </w:t>
+      </w:r>
+    </w:p>
+    <w:p>
+      <w:r>
+        <w:lastRenderedPageBreak/>
+        <w:drawing>
+          <wp:inline distT="0" distB="0" distL="0" distR="0" wp14:anchorId="7879A726" wp14:editId="39829455">
+            <wp:extent cx="2646632" cy="1785938"/>
+            <wp:effectExtent l="0" t="0" r="1905" b="5080"/>
+            <wp:docPr id="1548870366" name="Picture 1" descr="A screenshot of a game&#10;&#10;Description automatically generated"/>
+            <wp:cNvGraphicFramePr>
+              <a:graphicFrameLocks xmlns:a="http://schemas.openxmlformats.org/drawingml/2006/main" noChangeAspect="1"/>
+            </wp:cNvGraphicFramePr>
+            <a:graphic xmlns:a="http://schemas.openxmlformats.org/drawingml/2006/main">
+              <a:graphicData uri="http://schemas.openxmlformats.org/drawingml/2006/picture">
+                <pic:pic xmlns:pic="http://schemas.openxmlformats.org/drawingml/2006/picture">
+                  <pic:nvPicPr>
+                    <pic:cNvPr id="1548870366" name="Picture 1" descr="A screenshot of a game&#10;&#10;Description automatically generated"/>
+                    <pic:cNvPicPr/>
+                  </pic:nvPicPr>
+                  <pic:blipFill>
+                    <a:blip r:embed="rId9"/>
+                    <a:stretch>
+                      <a:fillRect/>
+                    </a:stretch>
+                  </pic:blipFill>
+                  <pic:spPr>
+                    <a:xfrm>
+                      <a:off x="0" y="0"/>
+                      <a:ext cx="2663842" cy="1797551"/>
+                    </a:xfrm>
+                    <a:prstGeom prst="rect">
+                      <a:avLst/>
+                    </a:prstGeom>
+                  </pic:spPr>
+                </pic:pic>
+              </a:graphicData>
+            </a:graphic>
+          </wp:inline>
+        </w:drawing>
+      </w:r>
+      <w:r>
+        <w:drawing>
+          <wp:inline distT="0" distB="0" distL="0" distR="0" wp14:anchorId="6459AC12" wp14:editId="4229CE9E">
+            <wp:extent cx="2630786" cy="1666875"/>
+            <wp:effectExtent l="0" t="0" r="0" b="0"/>
+            <wp:docPr id="1750736511" name="Picture 1" descr="A screenshot of a game&#10;&#10;Description automatically generated"/>
+            <wp:cNvGraphicFramePr>
+              <a:graphicFrameLocks xmlns:a="http://schemas.openxmlformats.org/drawingml/2006/main" noChangeAspect="1"/>
+            </wp:cNvGraphicFramePr>
+            <a:graphic xmlns:a="http://schemas.openxmlformats.org/drawingml/2006/main">
+              <a:graphicData uri="http://schemas.openxmlformats.org/drawingml/2006/picture">
+                <pic:pic xmlns:pic="http://schemas.openxmlformats.org/drawingml/2006/picture">
+                  <pic:nvPicPr>
+                    <pic:cNvPr id="1750736511" name="Picture 1" descr="A screenshot of a game&#10;&#10;Description automatically generated"/>
+                    <pic:cNvPicPr/>
+                  </pic:nvPicPr>
+                  <pic:blipFill>
+                    <a:blip r:embed="rId10"/>
+                    <a:stretch>
+                      <a:fillRect/>
+                    </a:stretch>
+                  </pic:blipFill>
+                  <pic:spPr>
+                    <a:xfrm>
+                      <a:off x="0" y="0"/>
+                      <a:ext cx="2641210" cy="1673480"/>
+                    </a:xfrm>
+                    <a:prstGeom prst="rect">
+                      <a:avLst/>
+                    </a:prstGeom>
+                  </pic:spPr>
+                </pic:pic>
+              </a:graphicData>
+            </a:graphic>
+          </wp:inline>
+        </w:drawing>
       </w:r>
     </w:p>
     <w:p/>
@@ -61,7 +344,7 @@
                     <pic:cNvPicPr/>
                   </pic:nvPicPr>
                   <pic:blipFill>
-                    <a:blip r:embed="rId4"/>
+                    <a:blip r:embed="rId11"/>
                     <a:stretch>
                       <a:fillRect/>
                     </a:stretch>
@@ -98,7 +381,7 @@
                     <pic:cNvPicPr/>
                   </pic:nvPicPr>
                   <pic:blipFill>
-                    <a:blip r:embed="rId5"/>
+                    <a:blip r:embed="rId12"/>
                     <a:stretch>
                       <a:fillRect/>
                     </a:stretch>
@@ -135,7 +418,7 @@
                     <pic:cNvPicPr/>
                   </pic:nvPicPr>
                   <pic:blipFill>
-                    <a:blip r:embed="rId6"/>
+                    <a:blip r:embed="rId13"/>
                     <a:stretch>
                       <a:fillRect/>
                     </a:stretch>

</xml_diff>